<commit_message>
Ghritachi - updated inactivity code and documentation
</commit_message>
<xml_diff>
--- a/performance_report.docx
+++ b/performance_report.docx
@@ -177,10 +177,19 @@
                 <w:sz w:val="24"/>
                 <w:szCs w:val="24"/>
               </w:rPr>
-              <w:t xml:space="preserve"> (</w:t>
-            </w:r>
-            <w:proofErr w:type="spellStart"/>
-            <w:r>
+              <w:t xml:space="preserve"> (ms)</w:t>
+            </w:r>
+          </w:p>
+        </w:tc>
+        <w:tc>
+          <w:tcPr>
+            <w:tcW w:w="2875" w:type="dxa"/>
+          </w:tcPr>
+          <w:p>
+            <w:pPr>
+              <w:pStyle w:val="ListParagraph"/>
+              <w:ind w:left="0"/>
+              <w:jc w:val="center"/>
               <w:rPr>
                 <w:rFonts w:ascii="Times New Roman" w:hAnsi="Times New Roman" w:cs="Times New Roman"/>
                 <w:b/>
@@ -188,9 +197,7 @@
                 <w:sz w:val="24"/>
                 <w:szCs w:val="24"/>
               </w:rPr>
-              <w:t>ms</w:t>
-            </w:r>
-            <w:proofErr w:type="spellEnd"/>
+            </w:pPr>
             <w:r>
               <w:rPr>
                 <w:rFonts w:ascii="Times New Roman" w:hAnsi="Times New Roman" w:cs="Times New Roman"/>
@@ -199,19 +206,9 @@
                 <w:sz w:val="24"/>
                 <w:szCs w:val="24"/>
               </w:rPr>
-              <w:t>)</w:t>
-            </w:r>
-          </w:p>
-        </w:tc>
-        <w:tc>
-          <w:tcPr>
-            <w:tcW w:w="2875" w:type="dxa"/>
-          </w:tcPr>
-          <w:p>
-            <w:pPr>
-              <w:pStyle w:val="ListParagraph"/>
-              <w:ind w:left="0"/>
-              <w:jc w:val="center"/>
+              <w:t>Avg. Server Throughput</w:t>
+            </w:r>
+            <w:r>
               <w:rPr>
                 <w:rFonts w:ascii="Times New Roman" w:hAnsi="Times New Roman" w:cs="Times New Roman"/>
                 <w:b/>
@@ -219,25 +216,6 @@
                 <w:sz w:val="24"/>
                 <w:szCs w:val="24"/>
               </w:rPr>
-            </w:pPr>
-            <w:r>
-              <w:rPr>
-                <w:rFonts w:ascii="Times New Roman" w:hAnsi="Times New Roman" w:cs="Times New Roman"/>
-                <w:b/>
-                <w:bCs/>
-                <w:sz w:val="24"/>
-                <w:szCs w:val="24"/>
-              </w:rPr>
-              <w:t>Avg. Server Throughput</w:t>
-            </w:r>
-            <w:r>
-              <w:rPr>
-                <w:rFonts w:ascii="Times New Roman" w:hAnsi="Times New Roman" w:cs="Times New Roman"/>
-                <w:b/>
-                <w:bCs/>
-                <w:sz w:val="24"/>
-                <w:szCs w:val="24"/>
-              </w:rPr>
               <w:t>(ops/s)</w:t>
             </w:r>
           </w:p>
@@ -316,7 +294,7 @@
                 <w:sz w:val="24"/>
                 <w:szCs w:val="24"/>
               </w:rPr>
-              <w:t>0.14862</w:t>
+              <w:t>0.1486</w:t>
             </w:r>
           </w:p>
         </w:tc>
@@ -506,15 +484,15 @@
                 <w:sz w:val="24"/>
                 <w:szCs w:val="24"/>
               </w:rPr>
-              <w:t>0.3010</w:t>
-            </w:r>
-            <w:r>
-              <w:rPr>
-                <w:rFonts w:ascii="Times New Roman" w:hAnsi="Times New Roman" w:cs="Times New Roman"/>
-                <w:sz w:val="24"/>
-                <w:szCs w:val="24"/>
-              </w:rPr>
-              <w:t>8</w:t>
+              <w:t>0.301</w:t>
+            </w:r>
+            <w:r>
+              <w:rPr>
+                <w:rFonts w:ascii="Times New Roman" w:hAnsi="Times New Roman" w:cs="Times New Roman"/>
+                <w:sz w:val="24"/>
+                <w:szCs w:val="24"/>
+              </w:rPr>
+              <w:t>1</w:t>
             </w:r>
           </w:p>
         </w:tc>
@@ -646,7 +624,7 @@
                 <w:sz w:val="24"/>
                 <w:szCs w:val="24"/>
               </w:rPr>
-              <w:t>100 (Actually 49)</w:t>
+              <w:t>100</w:t>
             </w:r>
           </w:p>
         </w:tc>
@@ -696,15 +674,23 @@
                 <w:sz w:val="24"/>
                 <w:szCs w:val="24"/>
               </w:rPr>
-              <w:t>0.4511</w:t>
-            </w:r>
-            <w:r>
-              <w:rPr>
-                <w:rFonts w:ascii="Times New Roman" w:hAnsi="Times New Roman" w:cs="Times New Roman"/>
-                <w:sz w:val="24"/>
-                <w:szCs w:val="24"/>
-              </w:rPr>
-              <w:t>7</w:t>
+              <w:t>10</w:t>
+            </w:r>
+            <w:r>
+              <w:rPr>
+                <w:rFonts w:ascii="Times New Roman" w:hAnsi="Times New Roman" w:cs="Times New Roman"/>
+                <w:sz w:val="24"/>
+                <w:szCs w:val="24"/>
+              </w:rPr>
+              <w:t>.</w:t>
+            </w:r>
+            <w:r>
+              <w:rPr>
+                <w:rFonts w:ascii="Times New Roman" w:hAnsi="Times New Roman" w:cs="Times New Roman"/>
+                <w:sz w:val="24"/>
+                <w:szCs w:val="24"/>
+              </w:rPr>
+              <w:t>6374</w:t>
             </w:r>
           </w:p>
         </w:tc>
@@ -729,7 +715,15 @@
                 <w:sz w:val="24"/>
                 <w:szCs w:val="24"/>
               </w:rPr>
-              <w:t>998.4521</w:t>
+              <w:t>1000.885</w:t>
+            </w:r>
+            <w:r>
+              <w:rPr>
+                <w:rFonts w:ascii="Times New Roman" w:hAnsi="Times New Roman" w:cs="Times New Roman"/>
+                <w:sz w:val="24"/>
+                <w:szCs w:val="24"/>
+              </w:rPr>
+              <w:t>1</w:t>
             </w:r>
           </w:p>
         </w:tc>
@@ -833,6 +827,64 @@
           <w:szCs w:val="24"/>
         </w:rPr>
         <w:t xml:space="preserve"> </w:t>
+      </w:r>
+    </w:p>
+    <w:p>
+      <w:pPr>
+        <w:pStyle w:val="ListParagraph"/>
+        <w:spacing w:after="0"/>
+        <w:ind w:left="1440"/>
+        <w:rPr>
+          <w:rFonts w:ascii="Times New Roman" w:hAnsi="Times New Roman" w:cs="Times New Roman"/>
+          <w:sz w:val="24"/>
+          <w:szCs w:val="24"/>
+        </w:rPr>
+      </w:pPr>
+    </w:p>
+    <w:p>
+      <w:pPr>
+        <w:pStyle w:val="ListParagraph"/>
+        <w:spacing w:after="0"/>
+        <w:ind w:left="0"/>
+        <w:jc w:val="both"/>
+        <w:rPr>
+          <w:rFonts w:ascii="Times New Roman" w:hAnsi="Times New Roman" w:cs="Times New Roman"/>
+          <w:sz w:val="24"/>
+          <w:szCs w:val="24"/>
+        </w:rPr>
+      </w:pPr>
+      <w:r>
+        <w:rPr>
+          <w:rFonts w:ascii="Times New Roman" w:hAnsi="Times New Roman" w:cs="Times New Roman"/>
+          <w:sz w:val="24"/>
+          <w:szCs w:val="24"/>
+          <w:u w:val="single"/>
+        </w:rPr>
+        <w:t>Seller</w:t>
+      </w:r>
+      <w:r>
+        <w:rPr>
+          <w:rFonts w:ascii="Times New Roman" w:hAnsi="Times New Roman" w:cs="Times New Roman"/>
+          <w:sz w:val="24"/>
+          <w:szCs w:val="24"/>
+        </w:rPr>
+        <w:t>: For evaluating the seller’s metrics, we are doing the following 1000 client operations: 1 ‘login’ + 999 ‘getProducts’. In this run, about 90 computations of Average Response Times are collected, and 1 value of Avg. Server Throughput is collected. For multiple clients, all values are averaged. As can be seen, there is an increase in the metric values as more clients are handled simultaneously. While the average throughput did not increase much from 10 to 100 clients, the response time increased by a factor of about 35</w:t>
+      </w:r>
+      <w:r>
+        <w:rPr>
+          <w:rFonts w:ascii="Times New Roman" w:hAnsi="Times New Roman" w:cs="Times New Roman"/>
+          <w:sz w:val="24"/>
+          <w:szCs w:val="24"/>
+        </w:rPr>
+        <w:t xml:space="preserve"> and is more affected</w:t>
+      </w:r>
+      <w:r>
+        <w:rPr>
+          <w:rFonts w:ascii="Times New Roman" w:hAnsi="Times New Roman" w:cs="Times New Roman"/>
+          <w:sz w:val="24"/>
+          <w:szCs w:val="24"/>
+        </w:rPr>
+        <w:t xml:space="preserve">. </w:t>
       </w:r>
     </w:p>
     <w:sectPr>

</xml_diff>

<commit_message>
Ghritachi - Added graph to performance report
</commit_message>
<xml_diff>
--- a/performance_report.docx
+++ b/performance_report.docx
@@ -66,7 +66,25 @@
           <w:sz w:val="28"/>
           <w:szCs w:val="28"/>
         </w:rPr>
-        <w:t>Ghritachi Mahajani, Naveena Ganesan</w:t>
+        <w:t xml:space="preserve">Ghritachi </w:t>
+      </w:r>
+      <w:proofErr w:type="spellStart"/>
+      <w:r>
+        <w:rPr>
+          <w:rFonts w:ascii="Times New Roman" w:hAnsi="Times New Roman" w:cs="Times New Roman"/>
+          <w:sz w:val="28"/>
+          <w:szCs w:val="28"/>
+        </w:rPr>
+        <w:t>Mahajani</w:t>
+      </w:r>
+      <w:proofErr w:type="spellEnd"/>
+      <w:r>
+        <w:rPr>
+          <w:rFonts w:ascii="Times New Roman" w:hAnsi="Times New Roman" w:cs="Times New Roman"/>
+          <w:sz w:val="28"/>
+          <w:szCs w:val="28"/>
+        </w:rPr>
+        <w:t>, Naveena Ganesan</w:t>
       </w:r>
     </w:p>
     <w:p>
@@ -177,7 +195,29 @@
                 <w:sz w:val="24"/>
                 <w:szCs w:val="24"/>
               </w:rPr>
-              <w:t xml:space="preserve"> (ms)</w:t>
+              <w:t xml:space="preserve"> (</w:t>
+            </w:r>
+            <w:proofErr w:type="spellStart"/>
+            <w:r>
+              <w:rPr>
+                <w:rFonts w:ascii="Times New Roman" w:hAnsi="Times New Roman" w:cs="Times New Roman"/>
+                <w:b/>
+                <w:bCs/>
+                <w:sz w:val="24"/>
+                <w:szCs w:val="24"/>
+              </w:rPr>
+              <w:t>ms</w:t>
+            </w:r>
+            <w:proofErr w:type="spellEnd"/>
+            <w:r>
+              <w:rPr>
+                <w:rFonts w:ascii="Times New Roman" w:hAnsi="Times New Roman" w:cs="Times New Roman"/>
+                <w:b/>
+                <w:bCs/>
+                <w:sz w:val="24"/>
+                <w:szCs w:val="24"/>
+              </w:rPr>
+              <w:t>)</w:t>
             </w:r>
           </w:p>
         </w:tc>
@@ -868,24 +908,233 @@
           <w:sz w:val="24"/>
           <w:szCs w:val="24"/>
         </w:rPr>
-        <w:t>: For evaluating the seller’s metrics, we are doing the following 1000 client operations: 1 ‘login’ + 999 ‘getProducts’. In this run, about 90 computations of Average Response Times are collected, and 1 value of Avg. Server Throughput is collected. For multiple clients, all values are averaged. As can be seen, there is an increase in the metric values as more clients are handled simultaneously. While the average throughput did not increase much from 10 to 100 clients, the response time increased by a factor of about 35</w:t>
-      </w:r>
+        <w:t>: For evaluating the seller’s metrics, we are doing the following 1000 client operations: 1 ‘login’ + 999 ‘</w:t>
+      </w:r>
+      <w:proofErr w:type="spellStart"/>
       <w:r>
         <w:rPr>
           <w:rFonts w:ascii="Times New Roman" w:hAnsi="Times New Roman" w:cs="Times New Roman"/>
           <w:sz w:val="24"/>
           <w:szCs w:val="24"/>
         </w:rPr>
-        <w:t xml:space="preserve"> and is more affected</w:t>
-      </w:r>
+        <w:t>getProducts</w:t>
+      </w:r>
+      <w:proofErr w:type="spellEnd"/>
       <w:r>
         <w:rPr>
           <w:rFonts w:ascii="Times New Roman" w:hAnsi="Times New Roman" w:cs="Times New Roman"/>
           <w:sz w:val="24"/>
           <w:szCs w:val="24"/>
         </w:rPr>
-        <w:t xml:space="preserve">. </w:t>
-      </w:r>
+        <w:t xml:space="preserve">’. In this run, about 90 computations of Average Response Times are collected, and 1 value of Avg. Server Throughput is collected. For multiple clients, all values are averaged. As can be seen, there is an increase in the metric values as more clients are handled simultaneously. </w:t>
+      </w:r>
+      <w:r>
+        <w:rPr>
+          <w:rFonts w:ascii="Times New Roman" w:hAnsi="Times New Roman" w:cs="Times New Roman"/>
+          <w:sz w:val="24"/>
+          <w:szCs w:val="24"/>
+        </w:rPr>
+        <w:t xml:space="preserve">When increasing number of concurrent clients from </w:t>
+      </w:r>
+      <w:r>
+        <w:rPr>
+          <w:rFonts w:ascii="Times New Roman" w:hAnsi="Times New Roman" w:cs="Times New Roman"/>
+          <w:sz w:val="24"/>
+          <w:szCs w:val="24"/>
+        </w:rPr>
+        <w:t>10 to 100, the response time increased by a factor of about 35.</w:t>
+      </w:r>
+      <w:r>
+        <w:rPr>
+          <w:rFonts w:ascii="Times New Roman" w:hAnsi="Times New Roman" w:cs="Times New Roman"/>
+          <w:sz w:val="24"/>
+          <w:szCs w:val="24"/>
+        </w:rPr>
+        <w:t xml:space="preserve"> However, it </w:t>
+      </w:r>
+      <w:r>
+        <w:rPr>
+          <w:rFonts w:ascii="Times New Roman" w:hAnsi="Times New Roman" w:cs="Times New Roman"/>
+          <w:sz w:val="24"/>
+          <w:szCs w:val="24"/>
+        </w:rPr>
+        <w:t>shows</w:t>
+      </w:r>
+      <w:r>
+        <w:rPr>
+          <w:rFonts w:ascii="Times New Roman" w:hAnsi="Times New Roman" w:cs="Times New Roman"/>
+          <w:sz w:val="24"/>
+          <w:szCs w:val="24"/>
+        </w:rPr>
+        <w:t xml:space="preserve"> that</w:t>
+      </w:r>
+      <w:r>
+        <w:rPr>
+          <w:rFonts w:ascii="Times New Roman" w:hAnsi="Times New Roman" w:cs="Times New Roman"/>
+          <w:sz w:val="24"/>
+          <w:szCs w:val="24"/>
+        </w:rPr>
+        <w:t xml:space="preserve"> the</w:t>
+      </w:r>
+      <w:r>
+        <w:rPr>
+          <w:rFonts w:ascii="Times New Roman" w:hAnsi="Times New Roman" w:cs="Times New Roman"/>
+          <w:sz w:val="24"/>
+          <w:szCs w:val="24"/>
+        </w:rPr>
+        <w:t xml:space="preserve"> </w:t>
+      </w:r>
+      <w:r>
+        <w:rPr>
+          <w:rFonts w:ascii="Times New Roman" w:hAnsi="Times New Roman" w:cs="Times New Roman"/>
+          <w:sz w:val="24"/>
+          <w:szCs w:val="24"/>
+        </w:rPr>
+        <w:t>throughput has remained mostly constant. This means that the bottleneck comes from the communication happening through TCP/IP socket and not the computations in the server or the DB.</w:t>
+      </w:r>
+    </w:p>
+    <w:p>
+      <w:pPr>
+        <w:pStyle w:val="NormalWeb"/>
+      </w:pPr>
+      <w:r>
+        <w:t xml:space="preserve"> </w:t>
+      </w:r>
+      <w:r>
+        <w:rPr>
+          <w:noProof/>
+        </w:rPr>
+        <w:drawing>
+          <wp:inline distT="0" distB="0" distL="0" distR="0" wp14:anchorId="62B8DDF4" wp14:editId="67F762BB">
+            <wp:extent cx="2633123" cy="1709189"/>
+            <wp:effectExtent l="0" t="0" r="0" b="5715"/>
+            <wp:docPr id="2012326426" name="Picture 2"/>
+            <wp:cNvGraphicFramePr>
+              <a:graphicFrameLocks xmlns:a="http://schemas.openxmlformats.org/drawingml/2006/main" noChangeAspect="1"/>
+            </wp:cNvGraphicFramePr>
+            <a:graphic xmlns:a="http://schemas.openxmlformats.org/drawingml/2006/main">
+              <a:graphicData uri="http://schemas.openxmlformats.org/drawingml/2006/picture">
+                <pic:pic xmlns:pic="http://schemas.openxmlformats.org/drawingml/2006/picture">
+                  <pic:nvPicPr>
+                    <pic:cNvPr id="0" name="Picture 3"/>
+                    <pic:cNvPicPr>
+                      <a:picLocks noChangeAspect="1" noChangeArrowheads="1"/>
+                    </pic:cNvPicPr>
+                  </pic:nvPicPr>
+                  <pic:blipFill>
+                    <a:blip r:embed="rId5">
+                      <a:extLst>
+                        <a:ext uri="{28A0092B-C50C-407E-A947-70E740481C1C}">
+                          <a14:useLocalDpi xmlns:a14="http://schemas.microsoft.com/office/drawing/2010/main" val="0"/>
+                        </a:ext>
+                      </a:extLst>
+                    </a:blip>
+                    <a:srcRect/>
+                    <a:stretch>
+                      <a:fillRect/>
+                    </a:stretch>
+                  </pic:blipFill>
+                  <pic:spPr bwMode="auto">
+                    <a:xfrm>
+                      <a:off x="0" y="0"/>
+                      <a:ext cx="2660507" cy="1726964"/>
+                    </a:xfrm>
+                    <a:prstGeom prst="rect">
+                      <a:avLst/>
+                    </a:prstGeom>
+                    <a:noFill/>
+                    <a:ln>
+                      <a:noFill/>
+                    </a:ln>
+                  </pic:spPr>
+                </pic:pic>
+              </a:graphicData>
+            </a:graphic>
+          </wp:inline>
+        </w:drawing>
+      </w:r>
+      <w:r>
+        <w:rPr>
+          <w:noProof/>
+        </w:rPr>
+        <w:t xml:space="preserve"> </w:t>
+      </w:r>
+      <w:r>
+        <w:rPr>
+          <w:noProof/>
+        </w:rPr>
+        <w:drawing>
+          <wp:inline distT="0" distB="0" distL="0" distR="0" wp14:anchorId="0D35D659" wp14:editId="29F63E98">
+            <wp:extent cx="2464208" cy="1604353"/>
+            <wp:effectExtent l="0" t="0" r="0" b="0"/>
+            <wp:docPr id="1884724382" name="Picture 3"/>
+            <wp:cNvGraphicFramePr>
+              <a:graphicFrameLocks xmlns:a="http://schemas.openxmlformats.org/drawingml/2006/main" noChangeAspect="1"/>
+            </wp:cNvGraphicFramePr>
+            <a:graphic xmlns:a="http://schemas.openxmlformats.org/drawingml/2006/main">
+              <a:graphicData uri="http://schemas.openxmlformats.org/drawingml/2006/picture">
+                <pic:pic xmlns:pic="http://schemas.openxmlformats.org/drawingml/2006/picture">
+                  <pic:nvPicPr>
+                    <pic:cNvPr id="0" name="Picture 5"/>
+                    <pic:cNvPicPr>
+                      <a:picLocks noChangeAspect="1" noChangeArrowheads="1"/>
+                    </pic:cNvPicPr>
+                  </pic:nvPicPr>
+                  <pic:blipFill>
+                    <a:blip r:embed="rId6" cstate="print">
+                      <a:extLst>
+                        <a:ext uri="{28A0092B-C50C-407E-A947-70E740481C1C}">
+                          <a14:useLocalDpi xmlns:a14="http://schemas.microsoft.com/office/drawing/2010/main" val="0"/>
+                        </a:ext>
+                      </a:extLst>
+                    </a:blip>
+                    <a:srcRect/>
+                    <a:stretch>
+                      <a:fillRect/>
+                    </a:stretch>
+                  </pic:blipFill>
+                  <pic:spPr bwMode="auto">
+                    <a:xfrm>
+                      <a:off x="0" y="0"/>
+                      <a:ext cx="2474838" cy="1611273"/>
+                    </a:xfrm>
+                    <a:prstGeom prst="rect">
+                      <a:avLst/>
+                    </a:prstGeom>
+                    <a:noFill/>
+                    <a:ln>
+                      <a:noFill/>
+                    </a:ln>
+                  </pic:spPr>
+                </pic:pic>
+              </a:graphicData>
+            </a:graphic>
+          </wp:inline>
+        </w:drawing>
+      </w:r>
+    </w:p>
+    <w:p>
+      <w:pPr>
+        <w:pStyle w:val="NormalWeb"/>
+      </w:pPr>
+    </w:p>
+    <w:p>
+      <w:pPr>
+        <w:pStyle w:val="NormalWeb"/>
+      </w:pPr>
+    </w:p>
+    <w:p>
+      <w:pPr>
+        <w:pStyle w:val="ListParagraph"/>
+        <w:spacing w:after="0"/>
+        <w:ind w:left="0"/>
+        <w:jc w:val="both"/>
+        <w:rPr>
+          <w:rFonts w:ascii="Times New Roman" w:hAnsi="Times New Roman" w:cs="Times New Roman"/>
+          <w:sz w:val="24"/>
+          <w:szCs w:val="24"/>
+        </w:rPr>
+      </w:pPr>
     </w:p>
     <w:sectPr>
       <w:pgSz w:w="12240" w:h="15840"/>
@@ -1452,6 +1701,24 @@
       </w:tblBorders>
     </w:tblPr>
   </w:style>
+  <w:style w:type="paragraph" w:styleId="NormalWeb">
+    <w:name w:val="Normal (Web)"/>
+    <w:basedOn w:val="Normal"/>
+    <w:uiPriority w:val="99"/>
+    <w:semiHidden/>
+    <w:unhideWhenUsed/>
+    <w:rsid w:val="00880CEA"/>
+    <w:pPr>
+      <w:spacing w:before="100" w:beforeAutospacing="1" w:after="100" w:afterAutospacing="1" w:line="240" w:lineRule="auto"/>
+    </w:pPr>
+    <w:rPr>
+      <w:rFonts w:ascii="Times New Roman" w:eastAsia="Times New Roman" w:hAnsi="Times New Roman" w:cs="Times New Roman"/>
+      <w:kern w:val="0"/>
+      <w:sz w:val="24"/>
+      <w:szCs w:val="24"/>
+      <w14:ligatures w14:val="none"/>
+    </w:rPr>
+  </w:style>
 </w:styles>
 </file>
 

</xml_diff>